<commit_message>
Updated CV and increased font sizes
</commit_message>
<xml_diff>
--- a/src/assets/files/MyCV.docx
+++ b/src/assets/files/MyCV.docx
@@ -197,7 +197,16 @@
           <w:color w:val="FFFFFF" w:themeColor="background1"/>
           <w:sz w:val="19"/>
         </w:rPr>
-        <w:t xml:space="preserve"> SO22 4ES, UK </w:t>
+        <w:t xml:space="preserve"> SO22 4ES, </w:t>
+      </w:r>
+      <w:proofErr w:type="gramStart"/>
+      <w:r>
+        <w:rPr>
+          <w:rFonts w:ascii="Arial" w:eastAsia="Arial" w:hAnsi="Arial"/>
+          <w:color w:val="FFFFFF" w:themeColor="background1"/>
+          <w:sz w:val="19"/>
+        </w:rPr>
+        <w:t xml:space="preserve">UK </w:t>
       </w:r>
       <w:r>
         <w:rPr>
@@ -217,6 +226,7 @@
         </w:rPr>
         <w:tab/>
       </w:r>
+      <w:proofErr w:type="gramEnd"/>
       <w:r>
         <w:rPr>
           <w:rFonts w:ascii="Arial" w:eastAsia="Arial" w:hAnsi="Arial"/>
@@ -378,9 +388,10 @@
             <w:rFonts w:ascii="Arial" w:eastAsia="Arial" w:hAnsi="Arial"/>
             <w:color w:val="FFFFFF" w:themeColor="background1"/>
             <w:sz w:val="19"/>
+            <w:szCs w:val="19"/>
             <w:u w:val="none"/>
           </w:rPr>
-          <w:t>https://neilcsmith.squarespace.com</w:t>
+          <w:t>https://neils-website.azurewebsites.net</w:t>
         </w:r>
       </w:hyperlink>
     </w:p>
@@ -5517,7 +5528,16 @@
           <w:color w:val="3D3D3D"/>
           <w:sz w:val="19"/>
         </w:rPr>
-        <w:t>Reduced pipeline time, by running unit tests in parallel over multiple CPU cores and</w:t>
+        <w:t xml:space="preserve">Reduced pipeline time, by running unit tests in parallel over multiple CPU cores </w:t>
+      </w:r>
+      <w:proofErr w:type="gramStart"/>
+      <w:r>
+        <w:rPr>
+          <w:rFonts w:asciiTheme="minorHAnsi" w:eastAsia="Arial" w:hAnsiTheme="minorHAnsi" w:cstheme="minorHAnsi"/>
+          <w:color w:val="3D3D3D"/>
+          <w:sz w:val="19"/>
+        </w:rPr>
+        <w:t>and</w:t>
       </w:r>
       <w:r>
         <w:rPr>
@@ -5533,7 +5553,16 @@
           <w:color w:val="3D3D3D"/>
           <w:sz w:val="19"/>
         </w:rPr>
-        <w:t xml:space="preserve">cleaning up CSS after running tests, preventing memory leaks. </w:t>
+        <w:t>cleaning</w:t>
+      </w:r>
+      <w:proofErr w:type="gramEnd"/>
+      <w:r>
+        <w:rPr>
+          <w:rFonts w:asciiTheme="minorHAnsi" w:eastAsia="Arial" w:hAnsiTheme="minorHAnsi" w:cstheme="minorHAnsi"/>
+          <w:color w:val="3D3D3D"/>
+          <w:sz w:val="19"/>
+        </w:rPr>
+        <w:t xml:space="preserve"> up CSS after running tests, preventing memory leaks. </w:t>
       </w:r>
     </w:p>
     <w:p>
@@ -5907,7 +5936,25 @@
           <w:color w:val="3D3D3D"/>
           <w:sz w:val="19"/>
         </w:rPr>
-        <w:t xml:space="preserve">Helped increase code coverage by 40% by writing over 600 unit tests. Improved code readability and data flow by adding missing data types. </w:t>
+        <w:t xml:space="preserve">Helped increase code coverage by 40% by writing over </w:t>
+      </w:r>
+      <w:proofErr w:type="gramStart"/>
+      <w:r>
+        <w:rPr>
+          <w:rFonts w:asciiTheme="minorHAnsi" w:eastAsia="Arial" w:hAnsiTheme="minorHAnsi" w:cstheme="minorHAnsi"/>
+          <w:color w:val="3D3D3D"/>
+          <w:sz w:val="19"/>
+        </w:rPr>
+        <w:t>600 unit</w:t>
+      </w:r>
+      <w:proofErr w:type="gramEnd"/>
+      <w:r>
+        <w:rPr>
+          <w:rFonts w:asciiTheme="minorHAnsi" w:eastAsia="Arial" w:hAnsiTheme="minorHAnsi" w:cstheme="minorHAnsi"/>
+          <w:color w:val="3D3D3D"/>
+          <w:sz w:val="19"/>
+        </w:rPr>
+        <w:t xml:space="preserve"> tests. Improved code readability and data flow by adding missing data types. </w:t>
       </w:r>
     </w:p>
     <w:p>
@@ -6388,7 +6435,25 @@
           <w:color w:val="3D3D3D"/>
           <w:sz w:val="19"/>
         </w:rPr>
-        <w:t>Worked closely with business analysts and consulted regularly with client on project status, new proposals and technical and design issues.</w:t>
+        <w:t xml:space="preserve">Worked closely with business analysts and consulted regularly with client on project status, new </w:t>
+      </w:r>
+      <w:proofErr w:type="gramStart"/>
+      <w:r>
+        <w:rPr>
+          <w:rFonts w:asciiTheme="minorHAnsi" w:eastAsia="Arial" w:hAnsiTheme="minorHAnsi" w:cstheme="minorHAnsi"/>
+          <w:color w:val="3D3D3D"/>
+          <w:sz w:val="19"/>
+        </w:rPr>
+        <w:t>proposals</w:t>
+      </w:r>
+      <w:proofErr w:type="gramEnd"/>
+      <w:r>
+        <w:rPr>
+          <w:rFonts w:asciiTheme="minorHAnsi" w:eastAsia="Arial" w:hAnsiTheme="minorHAnsi" w:cstheme="minorHAnsi"/>
+          <w:color w:val="3D3D3D"/>
+          <w:sz w:val="19"/>
+        </w:rPr>
+        <w:t xml:space="preserve"> and technical and design issues.</w:t>
       </w:r>
     </w:p>
     <w:p>
@@ -6541,7 +6606,25 @@
                 <w:b/>
                 <w:sz w:val="22"/>
               </w:rPr>
-              <w:t>The University Of Sheffield</w:t>
+              <w:t xml:space="preserve">The University </w:t>
+            </w:r>
+            <w:proofErr w:type="gramStart"/>
+            <w:r>
+              <w:rPr>
+                <w:rFonts w:ascii="Arial" w:eastAsia="Arial" w:hAnsi="Arial"/>
+                <w:b/>
+                <w:sz w:val="22"/>
+              </w:rPr>
+              <w:t>Of</w:t>
+            </w:r>
+            <w:proofErr w:type="gramEnd"/>
+            <w:r>
+              <w:rPr>
+                <w:rFonts w:ascii="Arial" w:eastAsia="Arial" w:hAnsi="Arial"/>
+                <w:b/>
+                <w:sz w:val="22"/>
+              </w:rPr>
+              <w:t xml:space="preserve"> Sheffield</w:t>
             </w:r>
           </w:p>
         </w:tc>
@@ -7354,7 +7437,25 @@
                 <w:b/>
                 <w:sz w:val="22"/>
               </w:rPr>
-              <w:t>The University Of Sheffield</w:t>
+              <w:t xml:space="preserve">The University </w:t>
+            </w:r>
+            <w:proofErr w:type="gramStart"/>
+            <w:r>
+              <w:rPr>
+                <w:rFonts w:ascii="Arial" w:eastAsia="Arial" w:hAnsi="Arial"/>
+                <w:b/>
+                <w:sz w:val="22"/>
+              </w:rPr>
+              <w:t>Of</w:t>
+            </w:r>
+            <w:proofErr w:type="gramEnd"/>
+            <w:r>
+              <w:rPr>
+                <w:rFonts w:ascii="Arial" w:eastAsia="Arial" w:hAnsi="Arial"/>
+                <w:b/>
+                <w:sz w:val="22"/>
+              </w:rPr>
+              <w:t xml:space="preserve"> Sheffield</w:t>
             </w:r>
           </w:p>
         </w:tc>
@@ -8226,7 +8327,25 @@
           <w:color w:val="3D3D3D"/>
           <w:sz w:val="19"/>
         </w:rPr>
-        <w:t>Demonstration of determination and resilience in order to fulfil academic potential.</w:t>
+        <w:t xml:space="preserve">Demonstration of determination and resilience </w:t>
+      </w:r>
+      <w:proofErr w:type="gramStart"/>
+      <w:r>
+        <w:rPr>
+          <w:rFonts w:asciiTheme="minorHAnsi" w:eastAsia="Arial" w:hAnsiTheme="minorHAnsi" w:cstheme="minorHAnsi"/>
+          <w:color w:val="3D3D3D"/>
+          <w:sz w:val="19"/>
+        </w:rPr>
+        <w:t>in order to</w:t>
+      </w:r>
+      <w:proofErr w:type="gramEnd"/>
+      <w:r>
+        <w:rPr>
+          <w:rFonts w:asciiTheme="minorHAnsi" w:eastAsia="Arial" w:hAnsiTheme="minorHAnsi" w:cstheme="minorHAnsi"/>
+          <w:color w:val="3D3D3D"/>
+          <w:sz w:val="19"/>
+        </w:rPr>
+        <w:t xml:space="preserve"> fulfil academic potential.</w:t>
       </w:r>
     </w:p>
     <w:p>
@@ -8379,7 +8498,25 @@
           <w:b/>
           <w:sz w:val="24"/>
         </w:rPr>
-        <w:t>2015 | Ede And Ravenscroft Prize | £71.42</w:t>
+        <w:t xml:space="preserve">2015 | Ede </w:t>
+      </w:r>
+      <w:proofErr w:type="gramStart"/>
+      <w:r>
+        <w:rPr>
+          <w:rFonts w:ascii="Arial" w:eastAsia="Arial" w:hAnsi="Arial"/>
+          <w:b/>
+          <w:sz w:val="24"/>
+        </w:rPr>
+        <w:t>And</w:t>
+      </w:r>
+      <w:proofErr w:type="gramEnd"/>
+      <w:r>
+        <w:rPr>
+          <w:rFonts w:ascii="Arial" w:eastAsia="Arial" w:hAnsi="Arial"/>
+          <w:b/>
+          <w:sz w:val="24"/>
+        </w:rPr>
+        <w:t xml:space="preserve"> Ravenscroft Prize | £71.42</w:t>
       </w:r>
     </w:p>
     <w:p>
@@ -8850,7 +8987,29 @@
           <w:sz w:val="24"/>
           <w:szCs w:val="24"/>
         </w:rPr>
-        <w:t>Published Programming Articles In A Publication</w:t>
+        <w:t xml:space="preserve">Published Programming Articles </w:t>
+      </w:r>
+      <w:proofErr w:type="gramStart"/>
+      <w:r>
+        <w:rPr>
+          <w:rFonts w:ascii="Arial" w:eastAsia="Arial" w:hAnsi="Arial"/>
+          <w:b/>
+          <w:color w:val="3D3D3D"/>
+          <w:sz w:val="24"/>
+          <w:szCs w:val="24"/>
+        </w:rPr>
+        <w:t>In</w:t>
+      </w:r>
+      <w:proofErr w:type="gramEnd"/>
+      <w:r>
+        <w:rPr>
+          <w:rFonts w:ascii="Arial" w:eastAsia="Arial" w:hAnsi="Arial"/>
+          <w:b/>
+          <w:color w:val="3D3D3D"/>
+          <w:sz w:val="24"/>
+          <w:szCs w:val="24"/>
+        </w:rPr>
+        <w:t xml:space="preserve"> A Publication</w:t>
       </w:r>
     </w:p>
     <w:p>
@@ -8906,7 +9065,29 @@
           <w:sz w:val="24"/>
           <w:szCs w:val="24"/>
         </w:rPr>
-        <w:t>Published A Programming Course On Udemy</w:t>
+        <w:t xml:space="preserve">Published A Programming Course </w:t>
+      </w:r>
+      <w:proofErr w:type="gramStart"/>
+      <w:r>
+        <w:rPr>
+          <w:rFonts w:ascii="Arial" w:eastAsia="Arial" w:hAnsi="Arial"/>
+          <w:b/>
+          <w:color w:val="3D3D3D"/>
+          <w:sz w:val="24"/>
+          <w:szCs w:val="24"/>
+        </w:rPr>
+        <w:t>On</w:t>
+      </w:r>
+      <w:proofErr w:type="gramEnd"/>
+      <w:r>
+        <w:rPr>
+          <w:rFonts w:ascii="Arial" w:eastAsia="Arial" w:hAnsi="Arial"/>
+          <w:b/>
+          <w:color w:val="3D3D3D"/>
+          <w:sz w:val="24"/>
+          <w:szCs w:val="24"/>
+        </w:rPr>
+        <w:t xml:space="preserve"> Udemy</w:t>
       </w:r>
     </w:p>
     <w:p>
@@ -8956,7 +9137,29 @@
           <w:sz w:val="24"/>
           <w:szCs w:val="24"/>
         </w:rPr>
-        <w:t xml:space="preserve">Created My Own App In React Native </w:t>
+        <w:t xml:space="preserve">Created My Own App </w:t>
+      </w:r>
+      <w:proofErr w:type="gramStart"/>
+      <w:r>
+        <w:rPr>
+          <w:rFonts w:ascii="Arial" w:eastAsia="Arial" w:hAnsi="Arial"/>
+          <w:b/>
+          <w:color w:val="3D3D3D"/>
+          <w:sz w:val="24"/>
+          <w:szCs w:val="24"/>
+        </w:rPr>
+        <w:t>In</w:t>
+      </w:r>
+      <w:proofErr w:type="gramEnd"/>
+      <w:r>
+        <w:rPr>
+          <w:rFonts w:ascii="Arial" w:eastAsia="Arial" w:hAnsi="Arial"/>
+          <w:b/>
+          <w:color w:val="3D3D3D"/>
+          <w:sz w:val="24"/>
+          <w:szCs w:val="24"/>
+        </w:rPr>
+        <w:t xml:space="preserve"> React Native </w:t>
       </w:r>
       <w:hyperlink r:id="rId26" w:history="1">
         <w:r>
@@ -9159,14 +9362,14 @@
       <w:rPr>
         <w:color w:val="000000" w:themeColor="text1"/>
       </w:rPr>
-      <w:t>23</w:t>
+      <w:t>20</w:t>
     </w:r>
     <w:r>
       <w:rPr>
         <w:color w:val="000000" w:themeColor="text1"/>
         <w:vertAlign w:val="superscript"/>
       </w:rPr>
-      <w:t>rd</w:t>
+      <w:t>th</w:t>
     </w:r>
     <w:r>
       <w:rPr>
@@ -9178,7 +9381,7 @@
       <w:rPr>
         <w:color w:val="000000" w:themeColor="text1"/>
       </w:rPr>
-      <w:t>August</w:t>
+      <w:t>September</w:t>
     </w:r>
     <w:r>
       <w:rPr>
@@ -11053,6 +11256,18 @@
     <w:uiPriority w:val="99"/>
     <w:rsid w:val="00E37186"/>
   </w:style>
+  <w:style w:type="character" w:styleId="FollowedHyperlink">
+    <w:name w:val="FollowedHyperlink"/>
+    <w:basedOn w:val="DefaultParagraphFont"/>
+    <w:uiPriority w:val="99"/>
+    <w:semiHidden/>
+    <w:unhideWhenUsed/>
+    <w:rsid w:val="00EE4A03"/>
+    <w:rPr>
+      <w:color w:val="954F72" w:themeColor="followedHyperlink"/>
+      <w:u w:val="single"/>
+    </w:rPr>
+  </w:style>
 </w:styles>
 </file>
 

</xml_diff>